<commit_message>
contact form + skills + removed testimonials + favicon
</commit_message>
<xml_diff>
--- a/Project Docs/Doc.docx
+++ b/Project Docs/Doc.docx
@@ -26,12 +26,29 @@
           <w:lang w:val="en-IN"/>
         </w:rPr>
       </w:pPr>
-      <w:r>
-        <w:rPr>
-          <w:lang w:val="en-IN"/>
-        </w:rPr>
-        <w:t>https://www.freecodecamp.org/news/build-portfolio-website-react/</w:t>
-      </w:r>
+      <w:hyperlink r:id="rId5" w:history="1">
+        <w:r>
+          <w:rPr>
+            <w:rStyle w:val="Hyperlink"/>
+            <w:lang w:val="en-IN"/>
+          </w:rPr>
+          <w:t>https://www.freecodecamp.org/news/build-portfolio-website-re</w:t>
+        </w:r>
+        <w:r>
+          <w:rPr>
+            <w:rStyle w:val="Hyperlink"/>
+            <w:lang w:val="en-IN"/>
+          </w:rPr>
+          <w:t>a</w:t>
+        </w:r>
+        <w:r>
+          <w:rPr>
+            <w:rStyle w:val="Hyperlink"/>
+            <w:lang w:val="en-IN"/>
+          </w:rPr>
+          <w:t>ct/</w:t>
+        </w:r>
+      </w:hyperlink>
     </w:p>
     <w:sectPr>
       <w:pgSz w:w="12240" w:h="15840"/>
@@ -296,6 +313,7 @@
   <w:style w:type="paragraph" w:default="1" w:styleId="Normal">
     <w:name w:val="Normal"/>
     <w:qFormat/>
+    <w:rsid w:val="003147C6"/>
   </w:style>
   <w:style w:type="character" w:default="1" w:styleId="DefaultParagraphFont">
     <w:name w:val="Default Paragraph Font"/>
@@ -335,6 +353,29 @@
       <w:ind w:left="720"/>
       <w:contextualSpacing/>
     </w:pPr>
+  </w:style>
+  <w:style w:type="character" w:styleId="Hyperlink">
+    <w:name w:val="Hyperlink"/>
+    <w:basedOn w:val="DefaultParagraphFont"/>
+    <w:uiPriority w:val="99"/>
+    <w:unhideWhenUsed/>
+    <w:rsid w:val="00FE624D"/>
+    <w:rPr>
+      <w:color w:val="0000FF" w:themeColor="hyperlink"/>
+      <w:u w:val="single"/>
+    </w:rPr>
+  </w:style>
+  <w:style w:type="character" w:styleId="FollowedHyperlink">
+    <w:name w:val="FollowedHyperlink"/>
+    <w:basedOn w:val="DefaultParagraphFont"/>
+    <w:uiPriority w:val="99"/>
+    <w:semiHidden/>
+    <w:unhideWhenUsed/>
+    <w:rsid w:val="00FE624D"/>
+    <w:rPr>
+      <w:color w:val="800080" w:themeColor="followedHyperlink"/>
+      <w:u w:val="single"/>
+    </w:rPr>
   </w:style>
 </w:styles>
 </file>

</xml_diff>

<commit_message>
skills + projects + resume download
</commit_message>
<xml_diff>
--- a/Project Docs/Doc.docx
+++ b/Project Docs/Doc.docx
@@ -4,12 +4,303 @@
   <w:body>
     <w:p>
       <w:pPr>
-        <w:rPr>
-          <w:lang w:val="en-IN"/>
-        </w:rPr>
-      </w:pPr>
-      <w:r>
-        <w:rPr>
+        <w:jc w:val="center"/>
+        <w:rPr>
+          <w:sz w:val="44"/>
+          <w:szCs w:val="40"/>
+          <w:lang w:val="en-IN"/>
+        </w:rPr>
+      </w:pPr>
+      <w:r>
+        <w:rPr>
+          <w:sz w:val="44"/>
+          <w:szCs w:val="40"/>
+          <w:lang w:val="en-IN"/>
+        </w:rPr>
+        <w:t xml:space="preserve">My Portfolio | </w:t>
+      </w:r>
+      <w:hyperlink r:id="rId5" w:history="1">
+        <w:r>
+          <w:rPr>
+            <w:rStyle w:val="Hyperlink"/>
+            <w:sz w:val="44"/>
+            <w:szCs w:val="40"/>
+            <w:lang w:val="en-IN"/>
+          </w:rPr>
+          <w:t>https://labanidas.netlify.app/</w:t>
+        </w:r>
+      </w:hyperlink>
+    </w:p>
+    <w:p>
+      <w:pPr>
+        <w:pStyle w:val="Heading1"/>
+        <w:rPr>
+          <w:rFonts w:ascii="Arial" w:hAnsi="Arial" w:cs="Arial"/>
+          <w:color w:val="000000" w:themeColor="text1"/>
+          <w:lang w:val="en-IN"/>
+        </w:rPr>
+      </w:pPr>
+      <w:r>
+        <w:rPr>
+          <w:rFonts w:ascii="Arial" w:hAnsi="Arial" w:cs="Arial"/>
+          <w:color w:val="000000" w:themeColor="text1"/>
+          <w:lang w:val="en-IN"/>
+        </w:rPr>
+        <w:t>Useful Links</w:t>
+      </w:r>
+    </w:p>
+    <w:p>
+      <w:pPr>
+        <w:pStyle w:val="ListParagraph"/>
+        <w:numPr>
+          <w:ilvl w:val="0"/>
+          <w:numId w:val="4"/>
+        </w:numPr>
+        <w:rPr>
+          <w:sz w:val="24"/>
+          <w:lang w:val="en-IN"/>
+        </w:rPr>
+      </w:pPr>
+      <w:r>
+        <w:rPr>
+          <w:b/>
+          <w:sz w:val="24"/>
+          <w:lang w:val="en-IN"/>
+        </w:rPr>
+        <w:t>Updating my site</w:t>
+      </w:r>
+      <w:r>
+        <w:rPr>
+          <w:sz w:val="24"/>
+          <w:lang w:val="en-IN"/>
+        </w:rPr>
+        <w:t xml:space="preserve"> </w:t>
+      </w:r>
+      <w:hyperlink r:id="rId6" w:history="1">
+        <w:r>
+          <w:rPr>
+            <w:rStyle w:val="Hyperlink"/>
+            <w:sz w:val="24"/>
+            <w:lang w:val="en-IN"/>
+          </w:rPr>
+          <w:sym w:font="Wingdings" w:char="F0E0"/>
+        </w:r>
+        <w:r>
+          <w:rPr>
+            <w:rStyle w:val="Hyperlink"/>
+            <w:sz w:val="24"/>
+            <w:lang w:val="en-IN"/>
+          </w:rPr>
+          <w:t xml:space="preserve"> https://app.netlify.com/sites/labanidas/deploys</w:t>
+        </w:r>
+      </w:hyperlink>
+    </w:p>
+    <w:p>
+      <w:pPr>
+        <w:rPr>
+          <w:sz w:val="24"/>
+          <w:lang w:val="en-IN"/>
+        </w:rPr>
+      </w:pPr>
+    </w:p>
+    <w:p>
+      <w:pPr>
+        <w:pStyle w:val="Heading1"/>
+        <w:rPr>
+          <w:rFonts w:ascii="Arial" w:hAnsi="Arial" w:cs="Arial"/>
+          <w:color w:val="000000" w:themeColor="text1"/>
+          <w:lang w:val="en-IN"/>
+        </w:rPr>
+      </w:pPr>
+      <w:r>
+        <w:rPr>
+          <w:rFonts w:ascii="Arial" w:hAnsi="Arial" w:cs="Arial"/>
+          <w:color w:val="000000" w:themeColor="text1"/>
+          <w:lang w:val="en-IN"/>
+        </w:rPr>
+        <w:t>Useful commands</w:t>
+      </w:r>
+    </w:p>
+    <w:p>
+      <w:pPr>
+        <w:pStyle w:val="ListParagraph"/>
+        <w:numPr>
+          <w:ilvl w:val="0"/>
+          <w:numId w:val="3"/>
+        </w:numPr>
+        <w:rPr>
+          <w:sz w:val="24"/>
+          <w:lang w:val="en-IN"/>
+        </w:rPr>
+      </w:pPr>
+      <w:r>
+        <w:rPr>
+          <w:sz w:val="24"/>
+          <w:lang w:val="en-IN"/>
+        </w:rPr>
+        <w:t>Npm run build        // to generate a build folder</w:t>
+      </w:r>
+      <w:r>
+        <w:rPr>
+          <w:sz w:val="24"/>
+          <w:lang w:val="en-IN"/>
+        </w:rPr>
+        <w:t xml:space="preserve"> </w:t>
+      </w:r>
+      <w:r>
+        <w:rPr>
+          <w:sz w:val="24"/>
+          <w:lang w:val="en-IN"/>
+        </w:rPr>
+        <w:sym w:font="Wingdings" w:char="F0E0"/>
+      </w:r>
+      <w:r>
+        <w:rPr>
+          <w:sz w:val="24"/>
+          <w:lang w:val="en-IN"/>
+        </w:rPr>
+        <w:t xml:space="preserve"> useful for hosting </w:t>
+      </w:r>
+    </w:p>
+    <w:p>
+      <w:pPr>
+        <w:rPr>
+          <w:sz w:val="24"/>
+          <w:lang w:val="en-IN"/>
+        </w:rPr>
+      </w:pPr>
+    </w:p>
+    <w:p>
+      <w:pPr>
+        <w:rPr>
+          <w:sz w:val="24"/>
+          <w:lang w:val="en-IN"/>
+        </w:rPr>
+      </w:pPr>
+    </w:p>
+    <w:p>
+      <w:pPr>
+        <w:pStyle w:val="Heading1"/>
+        <w:rPr>
+          <w:rFonts w:ascii="Arial" w:hAnsi="Arial" w:cs="Arial"/>
+          <w:color w:val="000000" w:themeColor="text1"/>
+          <w:sz w:val="32"/>
+          <w:lang w:val="en-IN"/>
+        </w:rPr>
+      </w:pPr>
+      <w:r>
+        <w:rPr>
+          <w:rFonts w:ascii="Arial" w:hAnsi="Arial" w:cs="Arial"/>
+          <w:color w:val="000000" w:themeColor="text1"/>
+          <w:lang w:val="en-IN"/>
+        </w:rPr>
+        <w:t>Packages</w:t>
+      </w:r>
+    </w:p>
+    <w:p>
+      <w:pPr>
+        <w:pStyle w:val="ListParagraph"/>
+        <w:numPr>
+          <w:ilvl w:val="0"/>
+          <w:numId w:val="2"/>
+        </w:numPr>
+        <w:rPr>
+          <w:sz w:val="24"/>
+          <w:lang w:val="en-IN"/>
+        </w:rPr>
+      </w:pPr>
+      <w:r>
+        <w:rPr>
+          <w:sz w:val="24"/>
+          <w:lang w:val="en-IN"/>
+        </w:rPr>
+        <w:t>gh-pages      // for hosting</w:t>
+      </w:r>
+      <w:r>
+        <w:rPr>
+          <w:sz w:val="24"/>
+          <w:lang w:val="en-IN"/>
+        </w:rPr>
+        <w:t xml:space="preserve"> </w:t>
+      </w:r>
+      <w:r>
+        <w:rPr>
+          <w:sz w:val="24"/>
+          <w:lang w:val="en-IN"/>
+        </w:rPr>
+        <w:sym w:font="Wingdings" w:char="F0E0"/>
+      </w:r>
+      <w:r>
+        <w:rPr>
+          <w:sz w:val="24"/>
+          <w:lang w:val="en-IN"/>
+        </w:rPr>
+        <w:t xml:space="preserve"> did not worked instead used netlify</w:t>
+      </w:r>
+    </w:p>
+    <w:p>
+      <w:pPr>
+        <w:pStyle w:val="Heading1"/>
+        <w:rPr>
+          <w:rFonts w:ascii="Arial" w:hAnsi="Arial" w:cs="Arial"/>
+          <w:color w:val="000000" w:themeColor="text1"/>
+          <w:lang w:val="en-IN"/>
+        </w:rPr>
+      </w:pPr>
+      <w:r>
+        <w:rPr>
+          <w:rFonts w:ascii="Arial" w:hAnsi="Arial" w:cs="Arial"/>
+          <w:color w:val="000000" w:themeColor="text1"/>
+          <w:lang w:val="en-IN"/>
+        </w:rPr>
+        <w:t>Limitations</w:t>
+      </w:r>
+    </w:p>
+    <w:p>
+      <w:pPr>
+        <w:pStyle w:val="ListParagraph"/>
+        <w:numPr>
+          <w:ilvl w:val="0"/>
+          <w:numId w:val="2"/>
+        </w:numPr>
+        <w:rPr>
+          <w:lang w:val="en-IN"/>
+        </w:rPr>
+      </w:pPr>
+      <w:r>
+        <w:rPr>
+          <w:lang w:val="en-IN"/>
+        </w:rPr>
+        <w:t xml:space="preserve">The </w:t>
+      </w:r>
+      <w:r>
+        <w:rPr>
+          <w:lang w:val="en-IN"/>
+        </w:rPr>
+        <w:t>contact form isnt functional</w:t>
+      </w:r>
+    </w:p>
+    <w:p>
+      <w:pPr>
+        <w:rPr>
+          <w:sz w:val="24"/>
+          <w:lang w:val="en-IN"/>
+        </w:rPr>
+      </w:pPr>
+    </w:p>
+    <w:p>
+      <w:pPr>
+        <w:pStyle w:val="Heading1"/>
+        <w:rPr>
+          <w:rFonts w:ascii="Arial" w:hAnsi="Arial" w:cs="Arial"/>
+          <w:color w:val="000000" w:themeColor="text1"/>
+          <w:lang w:val="en-IN"/>
+        </w:rPr>
+      </w:pPr>
+      <w:r>
+        <w:rPr>
+          <w:rFonts w:ascii="Arial" w:hAnsi="Arial" w:cs="Arial"/>
+          <w:color w:val="000000" w:themeColor="text1"/>
           <w:lang w:val="en-IN"/>
         </w:rPr>
         <w:t>References</w:t>
@@ -23,30 +314,18 @@
           <w:numId w:val="1"/>
         </w:numPr>
         <w:rPr>
-          <w:lang w:val="en-IN"/>
-        </w:rPr>
-      </w:pPr>
-      <w:hyperlink r:id="rId5" w:history="1">
+          <w:sz w:val="24"/>
+          <w:lang w:val="en-IN"/>
+        </w:rPr>
+      </w:pPr>
+      <w:hyperlink r:id="rId7" w:history="1">
         <w:r>
           <w:rPr>
             <w:rStyle w:val="Hyperlink"/>
+            <w:sz w:val="24"/>
             <w:lang w:val="en-IN"/>
           </w:rPr>
-          <w:t>https://www.freecodecamp.org/news/build-portfolio-website-re</w:t>
-        </w:r>
-        <w:r>
-          <w:rPr>
-            <w:rStyle w:val="Hyperlink"/>
-            <w:lang w:val="en-IN"/>
-          </w:rPr>
-          <w:t>a</w:t>
-        </w:r>
-        <w:r>
-          <w:rPr>
-            <w:rStyle w:val="Hyperlink"/>
-            <w:lang w:val="en-IN"/>
-          </w:rPr>
-          <w:t>ct/</w:t>
+          <w:t>https://www.freecodecamp.org/news/build-portfolio-website-react/</w:t>
         </w:r>
       </w:hyperlink>
     </w:p>
@@ -148,8 +427,356 @@
       </w:pPr>
     </w:lvl>
   </w:abstractNum>
+  <w:abstractNum w:abstractNumId="1">
+    <w:nsid w:val="3CFD6B65"/>
+    <w:multiLevelType w:val="hybridMultilevel"/>
+    <w:tmpl w:val="9D703BE2"/>
+    <w:lvl w:ilvl="0" w:tplc="04090001">
+      <w:start w:val="1"/>
+      <w:numFmt w:val="bullet"/>
+      <w:lvlText w:val=""/>
+      <w:lvlJc w:val="left"/>
+      <w:pPr>
+        <w:ind w:left="720" w:hanging="360"/>
+      </w:pPr>
+      <w:rPr>
+        <w:rFonts w:ascii="Symbol" w:hAnsi="Symbol" w:hint="default"/>
+      </w:rPr>
+    </w:lvl>
+    <w:lvl w:ilvl="1" w:tplc="04090003" w:tentative="1">
+      <w:start w:val="1"/>
+      <w:numFmt w:val="bullet"/>
+      <w:lvlText w:val="o"/>
+      <w:lvlJc w:val="left"/>
+      <w:pPr>
+        <w:ind w:left="1440" w:hanging="360"/>
+      </w:pPr>
+      <w:rPr>
+        <w:rFonts w:ascii="Courier New" w:hAnsi="Courier New" w:cs="Courier New" w:hint="default"/>
+      </w:rPr>
+    </w:lvl>
+    <w:lvl w:ilvl="2" w:tplc="04090005" w:tentative="1">
+      <w:start w:val="1"/>
+      <w:numFmt w:val="bullet"/>
+      <w:lvlText w:val=""/>
+      <w:lvlJc w:val="left"/>
+      <w:pPr>
+        <w:ind w:left="2160" w:hanging="360"/>
+      </w:pPr>
+      <w:rPr>
+        <w:rFonts w:ascii="Wingdings" w:hAnsi="Wingdings" w:hint="default"/>
+      </w:rPr>
+    </w:lvl>
+    <w:lvl w:ilvl="3" w:tplc="04090001" w:tentative="1">
+      <w:start w:val="1"/>
+      <w:numFmt w:val="bullet"/>
+      <w:lvlText w:val=""/>
+      <w:lvlJc w:val="left"/>
+      <w:pPr>
+        <w:ind w:left="2880" w:hanging="360"/>
+      </w:pPr>
+      <w:rPr>
+        <w:rFonts w:ascii="Symbol" w:hAnsi="Symbol" w:hint="default"/>
+      </w:rPr>
+    </w:lvl>
+    <w:lvl w:ilvl="4" w:tplc="04090003" w:tentative="1">
+      <w:start w:val="1"/>
+      <w:numFmt w:val="bullet"/>
+      <w:lvlText w:val="o"/>
+      <w:lvlJc w:val="left"/>
+      <w:pPr>
+        <w:ind w:left="3600" w:hanging="360"/>
+      </w:pPr>
+      <w:rPr>
+        <w:rFonts w:ascii="Courier New" w:hAnsi="Courier New" w:cs="Courier New" w:hint="default"/>
+      </w:rPr>
+    </w:lvl>
+    <w:lvl w:ilvl="5" w:tplc="04090005" w:tentative="1">
+      <w:start w:val="1"/>
+      <w:numFmt w:val="bullet"/>
+      <w:lvlText w:val=""/>
+      <w:lvlJc w:val="left"/>
+      <w:pPr>
+        <w:ind w:left="4320" w:hanging="360"/>
+      </w:pPr>
+      <w:rPr>
+        <w:rFonts w:ascii="Wingdings" w:hAnsi="Wingdings" w:hint="default"/>
+      </w:rPr>
+    </w:lvl>
+    <w:lvl w:ilvl="6" w:tplc="04090001" w:tentative="1">
+      <w:start w:val="1"/>
+      <w:numFmt w:val="bullet"/>
+      <w:lvlText w:val=""/>
+      <w:lvlJc w:val="left"/>
+      <w:pPr>
+        <w:ind w:left="5040" w:hanging="360"/>
+      </w:pPr>
+      <w:rPr>
+        <w:rFonts w:ascii="Symbol" w:hAnsi="Symbol" w:hint="default"/>
+      </w:rPr>
+    </w:lvl>
+    <w:lvl w:ilvl="7" w:tplc="04090003" w:tentative="1">
+      <w:start w:val="1"/>
+      <w:numFmt w:val="bullet"/>
+      <w:lvlText w:val="o"/>
+      <w:lvlJc w:val="left"/>
+      <w:pPr>
+        <w:ind w:left="5760" w:hanging="360"/>
+      </w:pPr>
+      <w:rPr>
+        <w:rFonts w:ascii="Courier New" w:hAnsi="Courier New" w:cs="Courier New" w:hint="default"/>
+      </w:rPr>
+    </w:lvl>
+    <w:lvl w:ilvl="8" w:tplc="04090005" w:tentative="1">
+      <w:start w:val="1"/>
+      <w:numFmt w:val="bullet"/>
+      <w:lvlText w:val=""/>
+      <w:lvlJc w:val="left"/>
+      <w:pPr>
+        <w:ind w:left="6480" w:hanging="360"/>
+      </w:pPr>
+      <w:rPr>
+        <w:rFonts w:ascii="Wingdings" w:hAnsi="Wingdings" w:hint="default"/>
+      </w:rPr>
+    </w:lvl>
+  </w:abstractNum>
+  <w:abstractNum w:abstractNumId="2">
+    <w:nsid w:val="479C737C"/>
+    <w:multiLevelType w:val="hybridMultilevel"/>
+    <w:tmpl w:val="6FE2B512"/>
+    <w:lvl w:ilvl="0" w:tplc="04090001">
+      <w:start w:val="1"/>
+      <w:numFmt w:val="bullet"/>
+      <w:lvlText w:val=""/>
+      <w:lvlJc w:val="left"/>
+      <w:pPr>
+        <w:ind w:left="720" w:hanging="360"/>
+      </w:pPr>
+      <w:rPr>
+        <w:rFonts w:ascii="Symbol" w:hAnsi="Symbol" w:hint="default"/>
+      </w:rPr>
+    </w:lvl>
+    <w:lvl w:ilvl="1" w:tplc="04090003" w:tentative="1">
+      <w:start w:val="1"/>
+      <w:numFmt w:val="bullet"/>
+      <w:lvlText w:val="o"/>
+      <w:lvlJc w:val="left"/>
+      <w:pPr>
+        <w:ind w:left="1440" w:hanging="360"/>
+      </w:pPr>
+      <w:rPr>
+        <w:rFonts w:ascii="Courier New" w:hAnsi="Courier New" w:cs="Courier New" w:hint="default"/>
+      </w:rPr>
+    </w:lvl>
+    <w:lvl w:ilvl="2" w:tplc="04090005" w:tentative="1">
+      <w:start w:val="1"/>
+      <w:numFmt w:val="bullet"/>
+      <w:lvlText w:val=""/>
+      <w:lvlJc w:val="left"/>
+      <w:pPr>
+        <w:ind w:left="2160" w:hanging="360"/>
+      </w:pPr>
+      <w:rPr>
+        <w:rFonts w:ascii="Wingdings" w:hAnsi="Wingdings" w:hint="default"/>
+      </w:rPr>
+    </w:lvl>
+    <w:lvl w:ilvl="3" w:tplc="04090001" w:tentative="1">
+      <w:start w:val="1"/>
+      <w:numFmt w:val="bullet"/>
+      <w:lvlText w:val=""/>
+      <w:lvlJc w:val="left"/>
+      <w:pPr>
+        <w:ind w:left="2880" w:hanging="360"/>
+      </w:pPr>
+      <w:rPr>
+        <w:rFonts w:ascii="Symbol" w:hAnsi="Symbol" w:hint="default"/>
+      </w:rPr>
+    </w:lvl>
+    <w:lvl w:ilvl="4" w:tplc="04090003" w:tentative="1">
+      <w:start w:val="1"/>
+      <w:numFmt w:val="bullet"/>
+      <w:lvlText w:val="o"/>
+      <w:lvlJc w:val="left"/>
+      <w:pPr>
+        <w:ind w:left="3600" w:hanging="360"/>
+      </w:pPr>
+      <w:rPr>
+        <w:rFonts w:ascii="Courier New" w:hAnsi="Courier New" w:cs="Courier New" w:hint="default"/>
+      </w:rPr>
+    </w:lvl>
+    <w:lvl w:ilvl="5" w:tplc="04090005" w:tentative="1">
+      <w:start w:val="1"/>
+      <w:numFmt w:val="bullet"/>
+      <w:lvlText w:val=""/>
+      <w:lvlJc w:val="left"/>
+      <w:pPr>
+        <w:ind w:left="4320" w:hanging="360"/>
+      </w:pPr>
+      <w:rPr>
+        <w:rFonts w:ascii="Wingdings" w:hAnsi="Wingdings" w:hint="default"/>
+      </w:rPr>
+    </w:lvl>
+    <w:lvl w:ilvl="6" w:tplc="04090001" w:tentative="1">
+      <w:start w:val="1"/>
+      <w:numFmt w:val="bullet"/>
+      <w:lvlText w:val=""/>
+      <w:lvlJc w:val="left"/>
+      <w:pPr>
+        <w:ind w:left="5040" w:hanging="360"/>
+      </w:pPr>
+      <w:rPr>
+        <w:rFonts w:ascii="Symbol" w:hAnsi="Symbol" w:hint="default"/>
+      </w:rPr>
+    </w:lvl>
+    <w:lvl w:ilvl="7" w:tplc="04090003" w:tentative="1">
+      <w:start w:val="1"/>
+      <w:numFmt w:val="bullet"/>
+      <w:lvlText w:val="o"/>
+      <w:lvlJc w:val="left"/>
+      <w:pPr>
+        <w:ind w:left="5760" w:hanging="360"/>
+      </w:pPr>
+      <w:rPr>
+        <w:rFonts w:ascii="Courier New" w:hAnsi="Courier New" w:cs="Courier New" w:hint="default"/>
+      </w:rPr>
+    </w:lvl>
+    <w:lvl w:ilvl="8" w:tplc="04090005" w:tentative="1">
+      <w:start w:val="1"/>
+      <w:numFmt w:val="bullet"/>
+      <w:lvlText w:val=""/>
+      <w:lvlJc w:val="left"/>
+      <w:pPr>
+        <w:ind w:left="6480" w:hanging="360"/>
+      </w:pPr>
+      <w:rPr>
+        <w:rFonts w:ascii="Wingdings" w:hAnsi="Wingdings" w:hint="default"/>
+      </w:rPr>
+    </w:lvl>
+  </w:abstractNum>
+  <w:abstractNum w:abstractNumId="3">
+    <w:nsid w:val="4E0A141C"/>
+    <w:multiLevelType w:val="hybridMultilevel"/>
+    <w:tmpl w:val="DFA2E620"/>
+    <w:lvl w:ilvl="0" w:tplc="04090001">
+      <w:start w:val="1"/>
+      <w:numFmt w:val="bullet"/>
+      <w:lvlText w:val=""/>
+      <w:lvlJc w:val="left"/>
+      <w:pPr>
+        <w:ind w:left="720" w:hanging="360"/>
+      </w:pPr>
+      <w:rPr>
+        <w:rFonts w:ascii="Symbol" w:hAnsi="Symbol" w:hint="default"/>
+      </w:rPr>
+    </w:lvl>
+    <w:lvl w:ilvl="1" w:tplc="04090003" w:tentative="1">
+      <w:start w:val="1"/>
+      <w:numFmt w:val="bullet"/>
+      <w:lvlText w:val="o"/>
+      <w:lvlJc w:val="left"/>
+      <w:pPr>
+        <w:ind w:left="1440" w:hanging="360"/>
+      </w:pPr>
+      <w:rPr>
+        <w:rFonts w:ascii="Courier New" w:hAnsi="Courier New" w:cs="Courier New" w:hint="default"/>
+      </w:rPr>
+    </w:lvl>
+    <w:lvl w:ilvl="2" w:tplc="04090005" w:tentative="1">
+      <w:start w:val="1"/>
+      <w:numFmt w:val="bullet"/>
+      <w:lvlText w:val=""/>
+      <w:lvlJc w:val="left"/>
+      <w:pPr>
+        <w:ind w:left="2160" w:hanging="360"/>
+      </w:pPr>
+      <w:rPr>
+        <w:rFonts w:ascii="Wingdings" w:hAnsi="Wingdings" w:hint="default"/>
+      </w:rPr>
+    </w:lvl>
+    <w:lvl w:ilvl="3" w:tplc="04090001" w:tentative="1">
+      <w:start w:val="1"/>
+      <w:numFmt w:val="bullet"/>
+      <w:lvlText w:val=""/>
+      <w:lvlJc w:val="left"/>
+      <w:pPr>
+        <w:ind w:left="2880" w:hanging="360"/>
+      </w:pPr>
+      <w:rPr>
+        <w:rFonts w:ascii="Symbol" w:hAnsi="Symbol" w:hint="default"/>
+      </w:rPr>
+    </w:lvl>
+    <w:lvl w:ilvl="4" w:tplc="04090003" w:tentative="1">
+      <w:start w:val="1"/>
+      <w:numFmt w:val="bullet"/>
+      <w:lvlText w:val="o"/>
+      <w:lvlJc w:val="left"/>
+      <w:pPr>
+        <w:ind w:left="3600" w:hanging="360"/>
+      </w:pPr>
+      <w:rPr>
+        <w:rFonts w:ascii="Courier New" w:hAnsi="Courier New" w:cs="Courier New" w:hint="default"/>
+      </w:rPr>
+    </w:lvl>
+    <w:lvl w:ilvl="5" w:tplc="04090005" w:tentative="1">
+      <w:start w:val="1"/>
+      <w:numFmt w:val="bullet"/>
+      <w:lvlText w:val=""/>
+      <w:lvlJc w:val="left"/>
+      <w:pPr>
+        <w:ind w:left="4320" w:hanging="360"/>
+      </w:pPr>
+      <w:rPr>
+        <w:rFonts w:ascii="Wingdings" w:hAnsi="Wingdings" w:hint="default"/>
+      </w:rPr>
+    </w:lvl>
+    <w:lvl w:ilvl="6" w:tplc="04090001" w:tentative="1">
+      <w:start w:val="1"/>
+      <w:numFmt w:val="bullet"/>
+      <w:lvlText w:val=""/>
+      <w:lvlJc w:val="left"/>
+      <w:pPr>
+        <w:ind w:left="5040" w:hanging="360"/>
+      </w:pPr>
+      <w:rPr>
+        <w:rFonts w:ascii="Symbol" w:hAnsi="Symbol" w:hint="default"/>
+      </w:rPr>
+    </w:lvl>
+    <w:lvl w:ilvl="7" w:tplc="04090003" w:tentative="1">
+      <w:start w:val="1"/>
+      <w:numFmt w:val="bullet"/>
+      <w:lvlText w:val="o"/>
+      <w:lvlJc w:val="left"/>
+      <w:pPr>
+        <w:ind w:left="5760" w:hanging="360"/>
+      </w:pPr>
+      <w:rPr>
+        <w:rFonts w:ascii="Courier New" w:hAnsi="Courier New" w:cs="Courier New" w:hint="default"/>
+      </w:rPr>
+    </w:lvl>
+    <w:lvl w:ilvl="8" w:tplc="04090005" w:tentative="1">
+      <w:start w:val="1"/>
+      <w:numFmt w:val="bullet"/>
+      <w:lvlText w:val=""/>
+      <w:lvlJc w:val="left"/>
+      <w:pPr>
+        <w:ind w:left="6480" w:hanging="360"/>
+      </w:pPr>
+      <w:rPr>
+        <w:rFonts w:ascii="Wingdings" w:hAnsi="Wingdings" w:hint="default"/>
+      </w:rPr>
+    </w:lvl>
+  </w:abstractNum>
   <w:num w:numId="1">
     <w:abstractNumId w:val="0"/>
+  </w:num>
+  <w:num w:numId="2">
+    <w:abstractNumId w:val="3"/>
+  </w:num>
+  <w:num w:numId="3">
+    <w:abstractNumId w:val="1"/>
+  </w:num>
+  <w:num w:numId="4">
+    <w:abstractNumId w:val="2"/>
   </w:num>
 </w:numbering>
 </file>
@@ -315,6 +942,29 @@
     <w:qFormat/>
     <w:rsid w:val="003147C6"/>
   </w:style>
+  <w:style w:type="paragraph" w:styleId="Heading1">
+    <w:name w:val="heading 1"/>
+    <w:basedOn w:val="Normal"/>
+    <w:next w:val="Normal"/>
+    <w:link w:val="Heading1Char"/>
+    <w:uiPriority w:val="9"/>
+    <w:qFormat/>
+    <w:rsid w:val="004C2AC5"/>
+    <w:pPr>
+      <w:keepNext/>
+      <w:keepLines/>
+      <w:spacing w:before="480" w:after="0"/>
+      <w:outlineLvl w:val="0"/>
+    </w:pPr>
+    <w:rPr>
+      <w:rFonts w:asciiTheme="majorHAnsi" w:eastAsiaTheme="majorEastAsia" w:hAnsiTheme="majorHAnsi" w:cstheme="majorBidi"/>
+      <w:b/>
+      <w:bCs/>
+      <w:color w:val="365F91" w:themeColor="accent1" w:themeShade="BF"/>
+      <w:sz w:val="28"/>
+      <w:szCs w:val="28"/>
+    </w:rPr>
+  </w:style>
   <w:style w:type="character" w:default="1" w:styleId="DefaultParagraphFont">
     <w:name w:val="Default Paragraph Font"/>
     <w:uiPriority w:val="1"/>
@@ -375,6 +1025,21 @@
     <w:rPr>
       <w:color w:val="800080" w:themeColor="followedHyperlink"/>
       <w:u w:val="single"/>
+    </w:rPr>
+  </w:style>
+  <w:style w:type="character" w:customStyle="1" w:styleId="Heading1Char">
+    <w:name w:val="Heading 1 Char"/>
+    <w:basedOn w:val="DefaultParagraphFont"/>
+    <w:link w:val="Heading1"/>
+    <w:uiPriority w:val="9"/>
+    <w:rsid w:val="004C2AC5"/>
+    <w:rPr>
+      <w:rFonts w:asciiTheme="majorHAnsi" w:eastAsiaTheme="majorEastAsia" w:hAnsiTheme="majorHAnsi" w:cstheme="majorBidi"/>
+      <w:b/>
+      <w:bCs/>
+      <w:color w:val="365F91" w:themeColor="accent1" w:themeShade="BF"/>
+      <w:sz w:val="28"/>
+      <w:szCs w:val="28"/>
     </w:rPr>
   </w:style>
 </w:styles>

</xml_diff>